<commit_message>
Agrego la teoria del diagrama de clases
</commit_message>
<xml_diff>
--- a/ADOO/Parciales/Modelo de examen.docx
+++ b/ADOO/Parciales/Modelo de examen.docx
@@ -341,15 +341,7 @@
     </w:p>
     <w:p>
       <w:r>
-        <w:t xml:space="preserve">Cada vez que el repartidor entrega un pedido actualiza el estado del mismo </w:t>
-      </w:r>
-      <w:proofErr w:type="spellStart"/>
-      <w:r>
-        <w:t>a</w:t>
-      </w:r>
-      <w:proofErr w:type="spellEnd"/>
-      <w:r>
-        <w:t xml:space="preserve"> Entregado y lo mueve de su listado de pedidos pendientes a pedidos entregados.</w:t>
+        <w:t>Cada vez que el repartidor entrega un pedido actualiza el estado del mismo a Entregado y lo mueve de su listado de pedidos pendientes a pedidos entregados.</w:t>
       </w:r>
     </w:p>
     <w:p/>
@@ -491,8 +483,34 @@
       <w:r>
         <w:t>del caso de uso.</w:t>
       </w:r>
+    </w:p>
+    <w:p>
+      <w:pPr>
+        <w:ind w:left="360"/>
+      </w:pPr>
+    </w:p>
+    <w:p>
+      <w:pPr>
+        <w:ind w:left="360"/>
+      </w:pPr>
+    </w:p>
+    <w:p>
+      <w:pPr>
+        <w:ind w:left="360"/>
+      </w:pPr>
+      <w:r>
+        <w:t>Listado de requerimientos.</w:t>
+      </w:r>
       <w:bookmarkStart w:id="0" w:name="_GoBack"/>
       <w:bookmarkEnd w:id="0"/>
+    </w:p>
+    <w:p>
+      <w:pPr>
+        <w:ind w:left="360"/>
+      </w:pPr>
+      <w:r>
+        <w:t>Diagrama de colaboración.</w:t>
+      </w:r>
     </w:p>
     <w:sectPr>
       <w:headerReference w:type="default" r:id="rId8"/>

</xml_diff>